<commit_message>
added Big O Notation scripts
</commit_message>
<xml_diff>
--- a/Course_Notes.docx
+++ b/Course_Notes.docx
@@ -337,36 +337,697 @@
           <w:iCs/>
           <w:color w:val="000000"/>
         </w:rPr>
-        <w:t>worst</w:t>
-      </w:r>
-      <w:r>
-        <w:rPr>
-          <w:rFonts w:asciiTheme="majorHAnsi" w:hAnsiTheme="majorHAnsi" w:cstheme="majorHAnsi"/>
+        <w:t>worst-case</w:t>
+      </w:r>
+      <w:r>
+        <w:rPr>
+          <w:rFonts w:asciiTheme="majorHAnsi" w:hAnsiTheme="majorHAnsi" w:cstheme="majorHAnsi"/>
+          <w:color w:val="000000"/>
+        </w:rPr>
+        <w:t xml:space="preserve"> time complexity or the longest amount of time an algorithm can possibly take to complete.</w:t>
+      </w:r>
+    </w:p>
+    <w:p>
+      <w:pPr>
+        <w:rPr>
+          <w:b/>
+          <w:bCs/>
+        </w:rPr>
+      </w:pPr>
+      <w:r>
+        <w:rPr>
+          <w:b/>
+          <w:bCs/>
+        </w:rPr>
+        <w:t xml:space="preserve">Analysis Metrics </w:t>
+      </w:r>
+    </w:p>
+    <w:p>
+      <w:r>
+        <w:t xml:space="preserve">How is the algorithm assessed? </w:t>
+      </w:r>
+    </w:p>
+    <w:p>
+      <w:pPr>
+        <w:pStyle w:val="ListParagraph"/>
+        <w:numPr>
+          <w:ilvl w:val="0"/>
+          <w:numId w:val="8"/>
+        </w:numPr>
+      </w:pPr>
+      <w:r>
+        <w:t xml:space="preserve">Speed? </w:t>
+      </w:r>
+    </w:p>
+    <w:p>
+      <w:pPr>
+        <w:pStyle w:val="ListParagraph"/>
+        <w:numPr>
+          <w:ilvl w:val="0"/>
+          <w:numId w:val="8"/>
+        </w:numPr>
+      </w:pPr>
+      <w:r>
+        <w:t xml:space="preserve">Memory usage? </w:t>
+      </w:r>
+    </w:p>
+    <w:p>
+      <w:pPr>
+        <w:pStyle w:val="ListParagraph"/>
+        <w:numPr>
+          <w:ilvl w:val="0"/>
+          <w:numId w:val="8"/>
+        </w:numPr>
+      </w:pPr>
+      <w:r>
+        <w:t>Readability? (not always as important)</w:t>
+      </w:r>
+    </w:p>
+    <w:p>
+      <w:pPr>
+        <w:pStyle w:val="ListParagraph"/>
+        <w:numPr>
+          <w:ilvl w:val="0"/>
+          <w:numId w:val="8"/>
+        </w:numPr>
+      </w:pPr>
+      <w:r>
+        <w:t>Minimizing length of code?</w:t>
+      </w:r>
+    </w:p>
+    <w:p>
+      <w:r>
+        <w:lastRenderedPageBreak/>
+        <w:t xml:space="preserve">The most important on that list are Speed (how long does it take to run) and Memory Usage (how much memory is used during the run-time of the algorithm). </w:t>
+      </w:r>
+      <w:r>
+        <w:rPr>
           <w:i/>
           <w:iCs/>
-          <w:color w:val="000000"/>
-        </w:rPr>
-        <w:t>-</w:t>
-      </w:r>
-      <w:r>
-        <w:rPr>
-          <w:rFonts w:asciiTheme="majorHAnsi" w:hAnsiTheme="majorHAnsi" w:cstheme="majorHAnsi"/>
+        </w:rPr>
+        <w:t xml:space="preserve">A lot of time there are trade-offs between the two that </w:t>
+      </w:r>
+      <w:r>
+        <w:rPr>
           <w:i/>
           <w:iCs/>
-          <w:color w:val="000000"/>
-        </w:rPr>
-        <w:t>case</w:t>
-      </w:r>
-      <w:r>
-        <w:rPr>
-          <w:rFonts w:asciiTheme="majorHAnsi" w:hAnsiTheme="majorHAnsi" w:cstheme="majorHAnsi"/>
-          <w:color w:val="000000"/>
-        </w:rPr>
-        <w:t xml:space="preserve"> time complexity or the longest amount of time an algorithm can possibly take to complete.</w:t>
+        </w:rPr>
+        <w:t>must</w:t>
+      </w:r>
+      <w:r>
+        <w:rPr>
+          <w:i/>
+          <w:iCs/>
+        </w:rPr>
+        <w:t xml:space="preserve"> be considered</w:t>
+      </w:r>
+      <w:r>
+        <w:rPr>
+          <w:i/>
+          <w:iCs/>
+        </w:rPr>
+        <w:t>.</w:t>
+      </w:r>
+      <w:r>
+        <w:t xml:space="preserve"> </w:t>
+      </w:r>
+    </w:p>
+    <w:p>
+      <w:pPr>
+        <w:rPr>
+          <w:b/>
+          <w:bCs/>
+        </w:rPr>
+      </w:pPr>
+      <w:r>
+        <w:rPr>
+          <w:b/>
+          <w:bCs/>
+        </w:rPr>
+        <w:t>Speed (Runtime)</w:t>
+      </w:r>
+    </w:p>
+    <w:p>
+      <w:pPr>
+        <w:pStyle w:val="ListParagraph"/>
+        <w:numPr>
+          <w:ilvl w:val="0"/>
+          <w:numId w:val="9"/>
+        </w:numPr>
+      </w:pPr>
+      <w:r>
+        <w:t>Different machines will record different times. This does not mean one solution will suddenly run fast/slow, but the time margins may be different (ex: min/max runtimes)</w:t>
+      </w:r>
+    </w:p>
+    <w:p>
+      <w:pPr>
+        <w:pStyle w:val="ListParagraph"/>
+        <w:numPr>
+          <w:ilvl w:val="1"/>
+          <w:numId w:val="9"/>
+        </w:numPr>
+      </w:pPr>
+      <w:r>
+        <w:t xml:space="preserve">The same machine can record different times </w:t>
+      </w:r>
+    </w:p>
+    <w:p>
+      <w:pPr>
+        <w:pStyle w:val="ListParagraph"/>
+        <w:numPr>
+          <w:ilvl w:val="1"/>
+          <w:numId w:val="9"/>
+        </w:numPr>
+      </w:pPr>
+      <w:r>
+        <w:t>For fast algorithms, the speed measurements may not be precise enough</w:t>
+      </w:r>
+    </w:p>
+    <w:p>
+      <w:pPr>
+        <w:pStyle w:val="ListParagraph"/>
+        <w:numPr>
+          <w:ilvl w:val="0"/>
+          <w:numId w:val="9"/>
+        </w:numPr>
+      </w:pPr>
+      <w:r>
+        <w:t>For code that may take hours to run, we do not want to repetitively time it to determine which one is faster</w:t>
+      </w:r>
+    </w:p>
+    <w:p>
+      <w:pPr>
+        <w:pStyle w:val="ListParagraph"/>
+        <w:numPr>
+          <w:ilvl w:val="1"/>
+          <w:numId w:val="9"/>
+        </w:numPr>
+      </w:pPr>
+      <w:r>
+        <w:t>Big O Notation can be used to help address this issue</w:t>
+      </w:r>
+    </w:p>
+    <w:p>
+      <w:pPr>
+        <w:pStyle w:val="Heading2"/>
+      </w:pPr>
+      <w:r>
+        <w:t>How It Works</w:t>
+      </w:r>
+    </w:p>
+    <w:p>
+      <w:pPr>
+        <w:rPr>
+          <w:u w:val="single"/>
+        </w:rPr>
+      </w:pPr>
+      <w:r>
+        <w:rPr>
+          <w:u w:val="single"/>
+        </w:rPr>
+        <w:t xml:space="preserve">Rather than counting seconds (that can fluctuate), count the number of </w:t>
+      </w:r>
+      <w:r>
+        <w:rPr>
+          <w:b/>
+          <w:bCs/>
+          <w:u w:val="single"/>
+        </w:rPr>
+        <w:t>simple operations</w:t>
+      </w:r>
+      <w:r>
+        <w:rPr>
+          <w:u w:val="single"/>
+        </w:rPr>
+        <w:t xml:space="preserve"> the computer has to perform!</w:t>
       </w:r>
     </w:p>
     <w:p/>
     <w:p>
+      <w:r>
+        <w:rPr>
+          <w:noProof/>
+        </w:rPr>
+        <w:drawing>
+          <wp:inline distT="0" distB="0" distL="0" distR="0" wp14:anchorId="2C256B95" wp14:editId="7015D998">
+            <wp:extent cx="2443843" cy="1743066"/>
+            <wp:effectExtent l="0" t="0" r="0" b="0"/>
+            <wp:docPr id="1" name="Picture 1"/>
+            <wp:cNvGraphicFramePr>
+              <a:graphicFrameLocks xmlns:a="http://schemas.openxmlformats.org/drawingml/2006/main" noChangeAspect="1"/>
+            </wp:cNvGraphicFramePr>
+            <a:graphic xmlns:a="http://schemas.openxmlformats.org/drawingml/2006/main">
+              <a:graphicData uri="http://schemas.openxmlformats.org/drawingml/2006/picture">
+                <pic:pic xmlns:pic="http://schemas.openxmlformats.org/drawingml/2006/picture">
+                  <pic:nvPicPr>
+                    <pic:cNvPr id="1" name=""/>
+                    <pic:cNvPicPr/>
+                  </pic:nvPicPr>
+                  <pic:blipFill>
+                    <a:blip r:embed="rId5"/>
+                    <a:stretch>
+                      <a:fillRect/>
+                    </a:stretch>
+                  </pic:blipFill>
+                  <pic:spPr>
+                    <a:xfrm>
+                      <a:off x="0" y="0"/>
+                      <a:ext cx="2478975" cy="1768124"/>
+                    </a:xfrm>
+                    <a:prstGeom prst="rect">
+                      <a:avLst/>
+                    </a:prstGeom>
+                  </pic:spPr>
+                </pic:pic>
+              </a:graphicData>
+            </a:graphic>
+          </wp:inline>
+        </w:drawing>
+      </w:r>
+      <w:r>
+        <w:t xml:space="preserve"> </w:t>
+      </w:r>
+      <w:r>
+        <w:t xml:space="preserve">          </w:t>
+      </w:r>
+      <w:r>
+        <w:t xml:space="preserve"> </w:t>
+      </w:r>
+      <w:r>
+        <w:rPr>
+          <w:noProof/>
+        </w:rPr>
+        <w:drawing>
+          <wp:inline distT="0" distB="0" distL="0" distR="0" wp14:anchorId="7B288D81" wp14:editId="1F5B40F3">
+            <wp:extent cx="2748280" cy="1711617"/>
+            <wp:effectExtent l="0" t="0" r="0" b="0"/>
+            <wp:docPr id="2" name="Picture 2"/>
+            <wp:cNvGraphicFramePr>
+              <a:graphicFrameLocks xmlns:a="http://schemas.openxmlformats.org/drawingml/2006/main" noChangeAspect="1"/>
+            </wp:cNvGraphicFramePr>
+            <a:graphic xmlns:a="http://schemas.openxmlformats.org/drawingml/2006/main">
+              <a:graphicData uri="http://schemas.openxmlformats.org/drawingml/2006/picture">
+                <pic:pic xmlns:pic="http://schemas.openxmlformats.org/drawingml/2006/picture">
+                  <pic:nvPicPr>
+                    <pic:cNvPr id="1" name=""/>
+                    <pic:cNvPicPr/>
+                  </pic:nvPicPr>
+                  <pic:blipFill>
+                    <a:blip r:embed="rId6"/>
+                    <a:stretch>
+                      <a:fillRect/>
+                    </a:stretch>
+                  </pic:blipFill>
+                  <pic:spPr>
+                    <a:xfrm>
+                      <a:off x="0" y="0"/>
+                      <a:ext cx="2748280" cy="1711617"/>
+                    </a:xfrm>
+                    <a:prstGeom prst="rect">
+                      <a:avLst/>
+                    </a:prstGeom>
+                  </pic:spPr>
+                </pic:pic>
+              </a:graphicData>
+            </a:graphic>
+          </wp:inline>
+        </w:drawing>
+      </w:r>
+    </w:p>
+    <w:p>
+      <w:pPr>
+        <w:pStyle w:val="ListParagraph"/>
+        <w:numPr>
+          <w:ilvl w:val="0"/>
+          <w:numId w:val="10"/>
+        </w:numPr>
+        <w:rPr>
+          <w:b/>
+          <w:bCs/>
+        </w:rPr>
+      </w:pPr>
+      <w:r>
+        <w:rPr>
+          <w:b/>
+          <w:bCs/>
+        </w:rPr>
+        <w:t>Simple Operations:</w:t>
+      </w:r>
+      <w:r>
+        <w:rPr>
+          <w:b/>
+          <w:bCs/>
+        </w:rPr>
+        <w:t xml:space="preserve"> </w:t>
+      </w:r>
+      <w:r>
+        <w:t>Mather operations, assignments, comparisons</w:t>
+      </w:r>
+    </w:p>
+    <w:p>
+      <w:pPr>
+        <w:pStyle w:val="ListParagraph"/>
+        <w:numPr>
+          <w:ilvl w:val="0"/>
+          <w:numId w:val="10"/>
+        </w:numPr>
+      </w:pPr>
+      <w:r>
+        <w:t>Left Algorithm</w:t>
+      </w:r>
+    </w:p>
+    <w:p>
+      <w:pPr>
+        <w:pStyle w:val="ListParagraph"/>
+        <w:numPr>
+          <w:ilvl w:val="1"/>
+          <w:numId w:val="10"/>
+        </w:numPr>
+      </w:pPr>
+      <w:r>
+        <w:t>n is irrelevant -&gt; O(1</w:t>
+      </w:r>
+      <w:r>
+        <w:t>)</w:t>
+      </w:r>
+    </w:p>
+    <w:p>
+      <w:pPr>
+        <w:pStyle w:val="ListParagraph"/>
+        <w:numPr>
+          <w:ilvl w:val="1"/>
+          <w:numId w:val="10"/>
+        </w:numPr>
+      </w:pPr>
+      <w:r>
+        <w:t>Constant; a</w:t>
+      </w:r>
+      <w:r>
+        <w:t>lways 3 operations</w:t>
+      </w:r>
+    </w:p>
+    <w:p>
+      <w:pPr>
+        <w:pStyle w:val="ListParagraph"/>
+        <w:numPr>
+          <w:ilvl w:val="0"/>
+          <w:numId w:val="10"/>
+        </w:numPr>
+      </w:pPr>
+      <w:r>
+        <w:t>Right Algorithm</w:t>
+      </w:r>
+    </w:p>
+    <w:p>
+      <w:pPr>
+        <w:pStyle w:val="ListParagraph"/>
+        <w:numPr>
+          <w:ilvl w:val="1"/>
+          <w:numId w:val="10"/>
+        </w:numPr>
+      </w:pPr>
+      <w:r>
+        <w:t>If n = 10, then 52 operations</w:t>
+      </w:r>
+      <w:r>
+        <w:t xml:space="preserve"> (5N+2)</w:t>
+      </w:r>
+      <w:r>
+        <w:sym w:font="Wingdings" w:char="F0E0"/>
+      </w:r>
+      <w:r>
+        <w:t xml:space="preserve"> </w:t>
+      </w:r>
+      <w:r>
+        <w:t>O(</w:t>
+      </w:r>
+      <w:r>
+        <w:t>n</w:t>
+      </w:r>
+      <w:r>
+        <w:t>)</w:t>
+      </w:r>
+    </w:p>
+    <w:p>
+      <w:pPr>
+        <w:pStyle w:val="ListParagraph"/>
+        <w:numPr>
+          <w:ilvl w:val="1"/>
+          <w:numId w:val="10"/>
+        </w:numPr>
+      </w:pPr>
+      <w:r>
+        <w:t>Regardless of the exact number, the number of operations grows roughly proportionally with n</w:t>
+      </w:r>
+    </w:p>
+    <w:p>
+      <w:pPr>
+        <w:pStyle w:val="ListParagraph"/>
+        <w:numPr>
+          <w:ilvl w:val="0"/>
+          <w:numId w:val="10"/>
+        </w:numPr>
+      </w:pPr>
+      <w:r>
+        <w:t xml:space="preserve">Comparison between the two </w:t>
+      </w:r>
+      <w:r>
+        <w:t>algorithms</w:t>
+      </w:r>
+      <w:r>
+        <w:t xml:space="preserve"> quickly shows that the </w:t>
+      </w:r>
+      <w:r>
+        <w:rPr>
+          <w:i/>
+          <w:iCs/>
+        </w:rPr>
+        <w:t>left</w:t>
+      </w:r>
+      <w:r>
+        <w:t xml:space="preserve"> algorithm consists of significantly </w:t>
+      </w:r>
+      <w:r>
+        <w:t>fewer</w:t>
+      </w:r>
+      <w:r>
+        <w:t xml:space="preserve"> simple operations that the algorithm on the </w:t>
+      </w:r>
+      <w:r>
+        <w:rPr>
+          <w:i/>
+          <w:iCs/>
+        </w:rPr>
+        <w:t>right</w:t>
+      </w:r>
+      <w:r>
+        <w:t>.</w:t>
+      </w:r>
+    </w:p>
+    <w:p>
+      <w:pPr>
+        <w:rPr>
+          <w:u w:val="single"/>
+        </w:rPr>
+      </w:pPr>
+      <w:r>
+        <w:rPr>
+          <w:u w:val="single"/>
+        </w:rPr>
+        <w:t xml:space="preserve">Big O is the analysis of how the runtime of an algorithm grows as the input grows. </w:t>
+      </w:r>
+    </w:p>
+    <w:p>
+      <w:pPr>
+        <w:pStyle w:val="ListParagraph"/>
+        <w:numPr>
+          <w:ilvl w:val="0"/>
+          <w:numId w:val="11"/>
+        </w:numPr>
+      </w:pPr>
+      <w:r>
+        <w:t>When we are discussing Big O, we are talking about the worst-case scenario (i.e. The upper-bound for runtime)</w:t>
+      </w:r>
+    </w:p>
+    <w:p>
+      <w:pPr>
+        <w:pStyle w:val="ListParagraph"/>
+        <w:numPr>
+          <w:ilvl w:val="0"/>
+          <w:numId w:val="11"/>
+        </w:numPr>
+        <w:rPr>
+          <w:b/>
+          <w:bCs/>
+        </w:rPr>
+      </w:pPr>
+      <w:r>
+        <w:rPr>
+          <w:b/>
+          <w:bCs/>
+        </w:rPr>
+        <w:t xml:space="preserve">An algorithm is O(f(n)) if the number of simple operations the computer has to do is eventually less </w:t>
+      </w:r>
+      <w:r>
+        <w:rPr>
+          <w:b/>
+          <w:bCs/>
+        </w:rPr>
+        <w:t xml:space="preserve">than </w:t>
+      </w:r>
+      <w:r>
+        <w:rPr>
+          <w:b/>
+          <w:bCs/>
+        </w:rPr>
+        <w:t>a constant times f(n), as n increases</w:t>
+      </w:r>
+    </w:p>
+    <w:p>
+      <w:pPr>
+        <w:pStyle w:val="ListParagraph"/>
+        <w:numPr>
+          <w:ilvl w:val="1"/>
+          <w:numId w:val="11"/>
+        </w:numPr>
+        <w:rPr>
+          <w:b/>
+          <w:bCs/>
+        </w:rPr>
+      </w:pPr>
+      <w:r>
+        <w:rPr>
+          <w:b/>
+          <w:bCs/>
+        </w:rPr>
+        <w:lastRenderedPageBreak/>
+        <w:t>f(n) could be linear -&gt; (f(n) = n)</w:t>
+      </w:r>
+    </w:p>
+    <w:p>
+      <w:pPr>
+        <w:pStyle w:val="ListParagraph"/>
+        <w:numPr>
+          <w:ilvl w:val="1"/>
+          <w:numId w:val="11"/>
+        </w:numPr>
+        <w:rPr>
+          <w:b/>
+          <w:bCs/>
+        </w:rPr>
+      </w:pPr>
+      <w:r>
+        <w:rPr>
+          <w:b/>
+          <w:bCs/>
+        </w:rPr>
+        <w:t>f(n) could be quadratic (f(n) = n</w:t>
+      </w:r>
+      <w:r>
+        <w:rPr>
+          <w:b/>
+          <w:bCs/>
+          <w:vertAlign w:val="superscript"/>
+        </w:rPr>
+        <w:t>2</w:t>
+      </w:r>
+      <w:r>
+        <w:rPr>
+          <w:b/>
+          <w:bCs/>
+        </w:rPr>
+        <w:t>)</w:t>
+      </w:r>
+    </w:p>
+    <w:p>
+      <w:pPr>
+        <w:pStyle w:val="ListParagraph"/>
+        <w:numPr>
+          <w:ilvl w:val="1"/>
+          <w:numId w:val="11"/>
+        </w:numPr>
+        <w:rPr>
+          <w:b/>
+          <w:bCs/>
+        </w:rPr>
+      </w:pPr>
+      <w:r>
+        <w:rPr>
+          <w:b/>
+          <w:bCs/>
+        </w:rPr>
+        <w:t>f(n) could be constant (f(n) = 1)</w:t>
+      </w:r>
+    </w:p>
+    <w:p>
+      <w:pPr>
+        <w:pStyle w:val="ListParagraph"/>
+        <w:numPr>
+          <w:ilvl w:val="1"/>
+          <w:numId w:val="11"/>
+        </w:numPr>
+        <w:rPr>
+          <w:b/>
+          <w:bCs/>
+        </w:rPr>
+      </w:pPr>
+      <w:r>
+        <w:rPr>
+          <w:b/>
+          <w:bCs/>
+        </w:rPr>
+        <w:t xml:space="preserve">f(n) could be completely different </w:t>
+      </w:r>
+    </w:p>
+    <w:p>
+      <w:pPr>
+        <w:rPr>
+          <w:b/>
+          <w:bCs/>
+        </w:rPr>
+      </w:pPr>
+      <w:r>
+        <w:rPr>
+          <w:noProof/>
+        </w:rPr>
+        <w:drawing>
+          <wp:inline distT="0" distB="0" distL="0" distR="0" wp14:anchorId="02F28D67" wp14:editId="3EBBFC62">
+            <wp:extent cx="5943600" cy="3256280"/>
+            <wp:effectExtent l="0" t="0" r="0" b="1270"/>
+            <wp:docPr id="3" name="Picture 3"/>
+            <wp:cNvGraphicFramePr>
+              <a:graphicFrameLocks xmlns:a="http://schemas.openxmlformats.org/drawingml/2006/main" noChangeAspect="1"/>
+            </wp:cNvGraphicFramePr>
+            <a:graphic xmlns:a="http://schemas.openxmlformats.org/drawingml/2006/main">
+              <a:graphicData uri="http://schemas.openxmlformats.org/drawingml/2006/picture">
+                <pic:pic xmlns:pic="http://schemas.openxmlformats.org/drawingml/2006/picture">
+                  <pic:nvPicPr>
+                    <pic:cNvPr id="1" name=""/>
+                    <pic:cNvPicPr/>
+                  </pic:nvPicPr>
+                  <pic:blipFill>
+                    <a:blip r:embed="rId7"/>
+                    <a:stretch>
+                      <a:fillRect/>
+                    </a:stretch>
+                  </pic:blipFill>
+                  <pic:spPr>
+                    <a:xfrm>
+                      <a:off x="0" y="0"/>
+                      <a:ext cx="5943600" cy="3256280"/>
+                    </a:xfrm>
+                    <a:prstGeom prst="rect">
+                      <a:avLst/>
+                    </a:prstGeom>
+                  </pic:spPr>
+                </pic:pic>
+              </a:graphicData>
+            </a:graphic>
+          </wp:inline>
+        </w:drawing>
+      </w:r>
+    </w:p>
+    <w:p>
       <w:pPr>
         <w:pStyle w:val="Heading1"/>
       </w:pPr>
@@ -380,7 +1041,6 @@
         <w:pStyle w:val="Heading1"/>
       </w:pPr>
       <w:r>
-        <w:lastRenderedPageBreak/>
         <w:t>Problem Solving</w:t>
       </w:r>
     </w:p>
@@ -441,7 +1101,7 @@
       <w:r>
         <w:t xml:space="preserve">Big O Notation - </w:t>
       </w:r>
-      <w:hyperlink r:id="rId5" w:history="1">
+      <w:hyperlink r:id="rId8" w:history="1">
         <w:r>
           <w:rPr>
             <w:rStyle w:val="Hyperlink"/>
@@ -585,6 +1245,345 @@
     </w:lvl>
   </w:abstractNum>
   <w:abstractNum w:abstractNumId="1" w15:restartNumberingAfterBreak="0">
+    <w:nsid w:val="178A45E3"/>
+    <w:multiLevelType w:val="hybridMultilevel"/>
+    <w:tmpl w:val="BCCC93A0"/>
+    <w:lvl w:ilvl="0" w:tplc="10090001">
+      <w:start w:val="1"/>
+      <w:numFmt w:val="bullet"/>
+      <w:lvlText w:val=""/>
+      <w:lvlJc w:val="left"/>
+      <w:pPr>
+        <w:ind w:left="720" w:hanging="360"/>
+      </w:pPr>
+      <w:rPr>
+        <w:rFonts w:ascii="Symbol" w:hAnsi="Symbol" w:hint="default"/>
+      </w:rPr>
+    </w:lvl>
+    <w:lvl w:ilvl="1" w:tplc="10090003">
+      <w:start w:val="1"/>
+      <w:numFmt w:val="bullet"/>
+      <w:lvlText w:val="o"/>
+      <w:lvlJc w:val="left"/>
+      <w:pPr>
+        <w:ind w:left="1440" w:hanging="360"/>
+      </w:pPr>
+      <w:rPr>
+        <w:rFonts w:ascii="Courier New" w:hAnsi="Courier New" w:cs="Courier New" w:hint="default"/>
+      </w:rPr>
+    </w:lvl>
+    <w:lvl w:ilvl="2" w:tplc="10090005" w:tentative="1">
+      <w:start w:val="1"/>
+      <w:numFmt w:val="bullet"/>
+      <w:lvlText w:val=""/>
+      <w:lvlJc w:val="left"/>
+      <w:pPr>
+        <w:ind w:left="2160" w:hanging="360"/>
+      </w:pPr>
+      <w:rPr>
+        <w:rFonts w:ascii="Wingdings" w:hAnsi="Wingdings" w:hint="default"/>
+      </w:rPr>
+    </w:lvl>
+    <w:lvl w:ilvl="3" w:tplc="10090001" w:tentative="1">
+      <w:start w:val="1"/>
+      <w:numFmt w:val="bullet"/>
+      <w:lvlText w:val=""/>
+      <w:lvlJc w:val="left"/>
+      <w:pPr>
+        <w:ind w:left="2880" w:hanging="360"/>
+      </w:pPr>
+      <w:rPr>
+        <w:rFonts w:ascii="Symbol" w:hAnsi="Symbol" w:hint="default"/>
+      </w:rPr>
+    </w:lvl>
+    <w:lvl w:ilvl="4" w:tplc="10090003" w:tentative="1">
+      <w:start w:val="1"/>
+      <w:numFmt w:val="bullet"/>
+      <w:lvlText w:val="o"/>
+      <w:lvlJc w:val="left"/>
+      <w:pPr>
+        <w:ind w:left="3600" w:hanging="360"/>
+      </w:pPr>
+      <w:rPr>
+        <w:rFonts w:ascii="Courier New" w:hAnsi="Courier New" w:cs="Courier New" w:hint="default"/>
+      </w:rPr>
+    </w:lvl>
+    <w:lvl w:ilvl="5" w:tplc="10090005" w:tentative="1">
+      <w:start w:val="1"/>
+      <w:numFmt w:val="bullet"/>
+      <w:lvlText w:val=""/>
+      <w:lvlJc w:val="left"/>
+      <w:pPr>
+        <w:ind w:left="4320" w:hanging="360"/>
+      </w:pPr>
+      <w:rPr>
+        <w:rFonts w:ascii="Wingdings" w:hAnsi="Wingdings" w:hint="default"/>
+      </w:rPr>
+    </w:lvl>
+    <w:lvl w:ilvl="6" w:tplc="10090001" w:tentative="1">
+      <w:start w:val="1"/>
+      <w:numFmt w:val="bullet"/>
+      <w:lvlText w:val=""/>
+      <w:lvlJc w:val="left"/>
+      <w:pPr>
+        <w:ind w:left="5040" w:hanging="360"/>
+      </w:pPr>
+      <w:rPr>
+        <w:rFonts w:ascii="Symbol" w:hAnsi="Symbol" w:hint="default"/>
+      </w:rPr>
+    </w:lvl>
+    <w:lvl w:ilvl="7" w:tplc="10090003" w:tentative="1">
+      <w:start w:val="1"/>
+      <w:numFmt w:val="bullet"/>
+      <w:lvlText w:val="o"/>
+      <w:lvlJc w:val="left"/>
+      <w:pPr>
+        <w:ind w:left="5760" w:hanging="360"/>
+      </w:pPr>
+      <w:rPr>
+        <w:rFonts w:ascii="Courier New" w:hAnsi="Courier New" w:cs="Courier New" w:hint="default"/>
+      </w:rPr>
+    </w:lvl>
+    <w:lvl w:ilvl="8" w:tplc="10090005" w:tentative="1">
+      <w:start w:val="1"/>
+      <w:numFmt w:val="bullet"/>
+      <w:lvlText w:val=""/>
+      <w:lvlJc w:val="left"/>
+      <w:pPr>
+        <w:ind w:left="6480" w:hanging="360"/>
+      </w:pPr>
+      <w:rPr>
+        <w:rFonts w:ascii="Wingdings" w:hAnsi="Wingdings" w:hint="default"/>
+      </w:rPr>
+    </w:lvl>
+  </w:abstractNum>
+  <w:abstractNum w:abstractNumId="2" w15:restartNumberingAfterBreak="0">
+    <w:nsid w:val="1A1670C6"/>
+    <w:multiLevelType w:val="hybridMultilevel"/>
+    <w:tmpl w:val="34E455DC"/>
+    <w:lvl w:ilvl="0" w:tplc="10090001">
+      <w:start w:val="1"/>
+      <w:numFmt w:val="bullet"/>
+      <w:lvlText w:val=""/>
+      <w:lvlJc w:val="left"/>
+      <w:pPr>
+        <w:ind w:left="720" w:hanging="360"/>
+      </w:pPr>
+      <w:rPr>
+        <w:rFonts w:ascii="Symbol" w:hAnsi="Symbol" w:hint="default"/>
+      </w:rPr>
+    </w:lvl>
+    <w:lvl w:ilvl="1" w:tplc="10090003">
+      <w:start w:val="1"/>
+      <w:numFmt w:val="bullet"/>
+      <w:lvlText w:val="o"/>
+      <w:lvlJc w:val="left"/>
+      <w:pPr>
+        <w:ind w:left="1440" w:hanging="360"/>
+      </w:pPr>
+      <w:rPr>
+        <w:rFonts w:ascii="Courier New" w:hAnsi="Courier New" w:cs="Courier New" w:hint="default"/>
+      </w:rPr>
+    </w:lvl>
+    <w:lvl w:ilvl="2" w:tplc="10090005" w:tentative="1">
+      <w:start w:val="1"/>
+      <w:numFmt w:val="bullet"/>
+      <w:lvlText w:val=""/>
+      <w:lvlJc w:val="left"/>
+      <w:pPr>
+        <w:ind w:left="2160" w:hanging="360"/>
+      </w:pPr>
+      <w:rPr>
+        <w:rFonts w:ascii="Wingdings" w:hAnsi="Wingdings" w:hint="default"/>
+      </w:rPr>
+    </w:lvl>
+    <w:lvl w:ilvl="3" w:tplc="10090001" w:tentative="1">
+      <w:start w:val="1"/>
+      <w:numFmt w:val="bullet"/>
+      <w:lvlText w:val=""/>
+      <w:lvlJc w:val="left"/>
+      <w:pPr>
+        <w:ind w:left="2880" w:hanging="360"/>
+      </w:pPr>
+      <w:rPr>
+        <w:rFonts w:ascii="Symbol" w:hAnsi="Symbol" w:hint="default"/>
+      </w:rPr>
+    </w:lvl>
+    <w:lvl w:ilvl="4" w:tplc="10090003" w:tentative="1">
+      <w:start w:val="1"/>
+      <w:numFmt w:val="bullet"/>
+      <w:lvlText w:val="o"/>
+      <w:lvlJc w:val="left"/>
+      <w:pPr>
+        <w:ind w:left="3600" w:hanging="360"/>
+      </w:pPr>
+      <w:rPr>
+        <w:rFonts w:ascii="Courier New" w:hAnsi="Courier New" w:cs="Courier New" w:hint="default"/>
+      </w:rPr>
+    </w:lvl>
+    <w:lvl w:ilvl="5" w:tplc="10090005" w:tentative="1">
+      <w:start w:val="1"/>
+      <w:numFmt w:val="bullet"/>
+      <w:lvlText w:val=""/>
+      <w:lvlJc w:val="left"/>
+      <w:pPr>
+        <w:ind w:left="4320" w:hanging="360"/>
+      </w:pPr>
+      <w:rPr>
+        <w:rFonts w:ascii="Wingdings" w:hAnsi="Wingdings" w:hint="default"/>
+      </w:rPr>
+    </w:lvl>
+    <w:lvl w:ilvl="6" w:tplc="10090001" w:tentative="1">
+      <w:start w:val="1"/>
+      <w:numFmt w:val="bullet"/>
+      <w:lvlText w:val=""/>
+      <w:lvlJc w:val="left"/>
+      <w:pPr>
+        <w:ind w:left="5040" w:hanging="360"/>
+      </w:pPr>
+      <w:rPr>
+        <w:rFonts w:ascii="Symbol" w:hAnsi="Symbol" w:hint="default"/>
+      </w:rPr>
+    </w:lvl>
+    <w:lvl w:ilvl="7" w:tplc="10090003" w:tentative="1">
+      <w:start w:val="1"/>
+      <w:numFmt w:val="bullet"/>
+      <w:lvlText w:val="o"/>
+      <w:lvlJc w:val="left"/>
+      <w:pPr>
+        <w:ind w:left="5760" w:hanging="360"/>
+      </w:pPr>
+      <w:rPr>
+        <w:rFonts w:ascii="Courier New" w:hAnsi="Courier New" w:cs="Courier New" w:hint="default"/>
+      </w:rPr>
+    </w:lvl>
+    <w:lvl w:ilvl="8" w:tplc="10090005" w:tentative="1">
+      <w:start w:val="1"/>
+      <w:numFmt w:val="bullet"/>
+      <w:lvlText w:val=""/>
+      <w:lvlJc w:val="left"/>
+      <w:pPr>
+        <w:ind w:left="6480" w:hanging="360"/>
+      </w:pPr>
+      <w:rPr>
+        <w:rFonts w:ascii="Wingdings" w:hAnsi="Wingdings" w:hint="default"/>
+      </w:rPr>
+    </w:lvl>
+  </w:abstractNum>
+  <w:abstractNum w:abstractNumId="3" w15:restartNumberingAfterBreak="0">
+    <w:nsid w:val="20447802"/>
+    <w:multiLevelType w:val="hybridMultilevel"/>
+    <w:tmpl w:val="4E8A6B3C"/>
+    <w:lvl w:ilvl="0" w:tplc="10090001">
+      <w:start w:val="1"/>
+      <w:numFmt w:val="bullet"/>
+      <w:lvlText w:val=""/>
+      <w:lvlJc w:val="left"/>
+      <w:pPr>
+        <w:ind w:left="771" w:hanging="360"/>
+      </w:pPr>
+      <w:rPr>
+        <w:rFonts w:ascii="Symbol" w:hAnsi="Symbol" w:hint="default"/>
+      </w:rPr>
+    </w:lvl>
+    <w:lvl w:ilvl="1" w:tplc="10090003">
+      <w:start w:val="1"/>
+      <w:numFmt w:val="bullet"/>
+      <w:lvlText w:val="o"/>
+      <w:lvlJc w:val="left"/>
+      <w:pPr>
+        <w:ind w:left="1491" w:hanging="360"/>
+      </w:pPr>
+      <w:rPr>
+        <w:rFonts w:ascii="Courier New" w:hAnsi="Courier New" w:cs="Courier New" w:hint="default"/>
+      </w:rPr>
+    </w:lvl>
+    <w:lvl w:ilvl="2" w:tplc="10090005" w:tentative="1">
+      <w:start w:val="1"/>
+      <w:numFmt w:val="bullet"/>
+      <w:lvlText w:val=""/>
+      <w:lvlJc w:val="left"/>
+      <w:pPr>
+        <w:ind w:left="2211" w:hanging="360"/>
+      </w:pPr>
+      <w:rPr>
+        <w:rFonts w:ascii="Wingdings" w:hAnsi="Wingdings" w:hint="default"/>
+      </w:rPr>
+    </w:lvl>
+    <w:lvl w:ilvl="3" w:tplc="10090001" w:tentative="1">
+      <w:start w:val="1"/>
+      <w:numFmt w:val="bullet"/>
+      <w:lvlText w:val=""/>
+      <w:lvlJc w:val="left"/>
+      <w:pPr>
+        <w:ind w:left="2931" w:hanging="360"/>
+      </w:pPr>
+      <w:rPr>
+        <w:rFonts w:ascii="Symbol" w:hAnsi="Symbol" w:hint="default"/>
+      </w:rPr>
+    </w:lvl>
+    <w:lvl w:ilvl="4" w:tplc="10090003" w:tentative="1">
+      <w:start w:val="1"/>
+      <w:numFmt w:val="bullet"/>
+      <w:lvlText w:val="o"/>
+      <w:lvlJc w:val="left"/>
+      <w:pPr>
+        <w:ind w:left="3651" w:hanging="360"/>
+      </w:pPr>
+      <w:rPr>
+        <w:rFonts w:ascii="Courier New" w:hAnsi="Courier New" w:cs="Courier New" w:hint="default"/>
+      </w:rPr>
+    </w:lvl>
+    <w:lvl w:ilvl="5" w:tplc="10090005" w:tentative="1">
+      <w:start w:val="1"/>
+      <w:numFmt w:val="bullet"/>
+      <w:lvlText w:val=""/>
+      <w:lvlJc w:val="left"/>
+      <w:pPr>
+        <w:ind w:left="4371" w:hanging="360"/>
+      </w:pPr>
+      <w:rPr>
+        <w:rFonts w:ascii="Wingdings" w:hAnsi="Wingdings" w:hint="default"/>
+      </w:rPr>
+    </w:lvl>
+    <w:lvl w:ilvl="6" w:tplc="10090001" w:tentative="1">
+      <w:start w:val="1"/>
+      <w:numFmt w:val="bullet"/>
+      <w:lvlText w:val=""/>
+      <w:lvlJc w:val="left"/>
+      <w:pPr>
+        <w:ind w:left="5091" w:hanging="360"/>
+      </w:pPr>
+      <w:rPr>
+        <w:rFonts w:ascii="Symbol" w:hAnsi="Symbol" w:hint="default"/>
+      </w:rPr>
+    </w:lvl>
+    <w:lvl w:ilvl="7" w:tplc="10090003" w:tentative="1">
+      <w:start w:val="1"/>
+      <w:numFmt w:val="bullet"/>
+      <w:lvlText w:val="o"/>
+      <w:lvlJc w:val="left"/>
+      <w:pPr>
+        <w:ind w:left="5811" w:hanging="360"/>
+      </w:pPr>
+      <w:rPr>
+        <w:rFonts w:ascii="Courier New" w:hAnsi="Courier New" w:cs="Courier New" w:hint="default"/>
+      </w:rPr>
+    </w:lvl>
+    <w:lvl w:ilvl="8" w:tplc="10090005" w:tentative="1">
+      <w:start w:val="1"/>
+      <w:numFmt w:val="bullet"/>
+      <w:lvlText w:val=""/>
+      <w:lvlJc w:val="left"/>
+      <w:pPr>
+        <w:ind w:left="6531" w:hanging="360"/>
+      </w:pPr>
+      <w:rPr>
+        <w:rFonts w:ascii="Wingdings" w:hAnsi="Wingdings" w:hint="default"/>
+      </w:rPr>
+    </w:lvl>
+  </w:abstractNum>
+  <w:abstractNum w:abstractNumId="4" w15:restartNumberingAfterBreak="0">
     <w:nsid w:val="207261BA"/>
     <w:multiLevelType w:val="hybridMultilevel"/>
     <w:tmpl w:val="27843A24"/>
@@ -673,7 +1672,7 @@
       </w:pPr>
     </w:lvl>
   </w:abstractNum>
-  <w:abstractNum w:abstractNumId="2" w15:restartNumberingAfterBreak="0">
+  <w:abstractNum w:abstractNumId="5" w15:restartNumberingAfterBreak="0">
     <w:nsid w:val="3AD82020"/>
     <w:multiLevelType w:val="hybridMultilevel"/>
     <w:tmpl w:val="3FA0382C"/>
@@ -786,7 +1785,7 @@
       </w:rPr>
     </w:lvl>
   </w:abstractNum>
-  <w:abstractNum w:abstractNumId="3" w15:restartNumberingAfterBreak="0">
+  <w:abstractNum w:abstractNumId="6" w15:restartNumberingAfterBreak="0">
     <w:nsid w:val="431373AD"/>
     <w:multiLevelType w:val="hybridMultilevel"/>
     <w:tmpl w:val="E8581C22"/>
@@ -899,7 +1898,120 @@
       </w:rPr>
     </w:lvl>
   </w:abstractNum>
-  <w:abstractNum w:abstractNumId="4" w15:restartNumberingAfterBreak="0">
+  <w:abstractNum w:abstractNumId="7" w15:restartNumberingAfterBreak="0">
+    <w:nsid w:val="4AED2781"/>
+    <w:multiLevelType w:val="hybridMultilevel"/>
+    <w:tmpl w:val="7F8C7CBA"/>
+    <w:lvl w:ilvl="0" w:tplc="10090001">
+      <w:start w:val="1"/>
+      <w:numFmt w:val="bullet"/>
+      <w:lvlText w:val=""/>
+      <w:lvlJc w:val="left"/>
+      <w:pPr>
+        <w:ind w:left="720" w:hanging="360"/>
+      </w:pPr>
+      <w:rPr>
+        <w:rFonts w:ascii="Symbol" w:hAnsi="Symbol" w:hint="default"/>
+      </w:rPr>
+    </w:lvl>
+    <w:lvl w:ilvl="1" w:tplc="10090003" w:tentative="1">
+      <w:start w:val="1"/>
+      <w:numFmt w:val="bullet"/>
+      <w:lvlText w:val="o"/>
+      <w:lvlJc w:val="left"/>
+      <w:pPr>
+        <w:ind w:left="1440" w:hanging="360"/>
+      </w:pPr>
+      <w:rPr>
+        <w:rFonts w:ascii="Courier New" w:hAnsi="Courier New" w:cs="Courier New" w:hint="default"/>
+      </w:rPr>
+    </w:lvl>
+    <w:lvl w:ilvl="2" w:tplc="10090005" w:tentative="1">
+      <w:start w:val="1"/>
+      <w:numFmt w:val="bullet"/>
+      <w:lvlText w:val=""/>
+      <w:lvlJc w:val="left"/>
+      <w:pPr>
+        <w:ind w:left="2160" w:hanging="360"/>
+      </w:pPr>
+      <w:rPr>
+        <w:rFonts w:ascii="Wingdings" w:hAnsi="Wingdings" w:hint="default"/>
+      </w:rPr>
+    </w:lvl>
+    <w:lvl w:ilvl="3" w:tplc="10090001" w:tentative="1">
+      <w:start w:val="1"/>
+      <w:numFmt w:val="bullet"/>
+      <w:lvlText w:val=""/>
+      <w:lvlJc w:val="left"/>
+      <w:pPr>
+        <w:ind w:left="2880" w:hanging="360"/>
+      </w:pPr>
+      <w:rPr>
+        <w:rFonts w:ascii="Symbol" w:hAnsi="Symbol" w:hint="default"/>
+      </w:rPr>
+    </w:lvl>
+    <w:lvl w:ilvl="4" w:tplc="10090003" w:tentative="1">
+      <w:start w:val="1"/>
+      <w:numFmt w:val="bullet"/>
+      <w:lvlText w:val="o"/>
+      <w:lvlJc w:val="left"/>
+      <w:pPr>
+        <w:ind w:left="3600" w:hanging="360"/>
+      </w:pPr>
+      <w:rPr>
+        <w:rFonts w:ascii="Courier New" w:hAnsi="Courier New" w:cs="Courier New" w:hint="default"/>
+      </w:rPr>
+    </w:lvl>
+    <w:lvl w:ilvl="5" w:tplc="10090005" w:tentative="1">
+      <w:start w:val="1"/>
+      <w:numFmt w:val="bullet"/>
+      <w:lvlText w:val=""/>
+      <w:lvlJc w:val="left"/>
+      <w:pPr>
+        <w:ind w:left="4320" w:hanging="360"/>
+      </w:pPr>
+      <w:rPr>
+        <w:rFonts w:ascii="Wingdings" w:hAnsi="Wingdings" w:hint="default"/>
+      </w:rPr>
+    </w:lvl>
+    <w:lvl w:ilvl="6" w:tplc="10090001" w:tentative="1">
+      <w:start w:val="1"/>
+      <w:numFmt w:val="bullet"/>
+      <w:lvlText w:val=""/>
+      <w:lvlJc w:val="left"/>
+      <w:pPr>
+        <w:ind w:left="5040" w:hanging="360"/>
+      </w:pPr>
+      <w:rPr>
+        <w:rFonts w:ascii="Symbol" w:hAnsi="Symbol" w:hint="default"/>
+      </w:rPr>
+    </w:lvl>
+    <w:lvl w:ilvl="7" w:tplc="10090003" w:tentative="1">
+      <w:start w:val="1"/>
+      <w:numFmt w:val="bullet"/>
+      <w:lvlText w:val="o"/>
+      <w:lvlJc w:val="left"/>
+      <w:pPr>
+        <w:ind w:left="5760" w:hanging="360"/>
+      </w:pPr>
+      <w:rPr>
+        <w:rFonts w:ascii="Courier New" w:hAnsi="Courier New" w:cs="Courier New" w:hint="default"/>
+      </w:rPr>
+    </w:lvl>
+    <w:lvl w:ilvl="8" w:tplc="10090005" w:tentative="1">
+      <w:start w:val="1"/>
+      <w:numFmt w:val="bullet"/>
+      <w:lvlText w:val=""/>
+      <w:lvlJc w:val="left"/>
+      <w:pPr>
+        <w:ind w:left="6480" w:hanging="360"/>
+      </w:pPr>
+      <w:rPr>
+        <w:rFonts w:ascii="Wingdings" w:hAnsi="Wingdings" w:hint="default"/>
+      </w:rPr>
+    </w:lvl>
+  </w:abstractNum>
+  <w:abstractNum w:abstractNumId="8" w15:restartNumberingAfterBreak="0">
     <w:nsid w:val="4D092382"/>
     <w:multiLevelType w:val="hybridMultilevel"/>
     <w:tmpl w:val="D1A64F76"/>
@@ -1012,7 +2124,7 @@
       </w:rPr>
     </w:lvl>
   </w:abstractNum>
-  <w:abstractNum w:abstractNumId="5" w15:restartNumberingAfterBreak="0">
+  <w:abstractNum w:abstractNumId="9" w15:restartNumberingAfterBreak="0">
     <w:nsid w:val="50FC2343"/>
     <w:multiLevelType w:val="multilevel"/>
     <w:tmpl w:val="0C9AE7E4"/>
@@ -1161,7 +2273,7 @@
       </w:rPr>
     </w:lvl>
   </w:abstractNum>
-  <w:abstractNum w:abstractNumId="6" w15:restartNumberingAfterBreak="0">
+  <w:abstractNum w:abstractNumId="10" w15:restartNumberingAfterBreak="0">
     <w:nsid w:val="64BD6B87"/>
     <w:multiLevelType w:val="multilevel"/>
     <w:tmpl w:val="B05066B4"/>
@@ -1311,25 +2423,37 @@
     </w:lvl>
   </w:abstractNum>
   <w:num w:numId="1">
-    <w:abstractNumId w:val="4"/>
+    <w:abstractNumId w:val="8"/>
   </w:num>
   <w:num w:numId="2">
-    <w:abstractNumId w:val="6"/>
+    <w:abstractNumId w:val="10"/>
   </w:num>
   <w:num w:numId="3">
-    <w:abstractNumId w:val="5"/>
+    <w:abstractNumId w:val="9"/>
   </w:num>
   <w:num w:numId="4">
-    <w:abstractNumId w:val="2"/>
+    <w:abstractNumId w:val="5"/>
   </w:num>
   <w:num w:numId="5">
     <w:abstractNumId w:val="0"/>
   </w:num>
   <w:num w:numId="6">
+    <w:abstractNumId w:val="6"/>
+  </w:num>
+  <w:num w:numId="7">
+    <w:abstractNumId w:val="4"/>
+  </w:num>
+  <w:num w:numId="8">
+    <w:abstractNumId w:val="7"/>
+  </w:num>
+  <w:num w:numId="9">
     <w:abstractNumId w:val="3"/>
   </w:num>
-  <w:num w:numId="7">
+  <w:num w:numId="10">
     <w:abstractNumId w:val="1"/>
+  </w:num>
+  <w:num w:numId="11">
+    <w:abstractNumId w:val="2"/>
   </w:num>
 </w:numbering>
 </file>
@@ -1912,6 +3036,26 @@
       <w:u w:val="single"/>
     </w:rPr>
   </w:style>
+  <w:style w:type="paragraph" w:styleId="Caption">
+    <w:name w:val="caption"/>
+    <w:basedOn w:val="Normal"/>
+    <w:next w:val="Normal"/>
+    <w:uiPriority w:val="35"/>
+    <w:semiHidden/>
+    <w:unhideWhenUsed/>
+    <w:qFormat/>
+    <w:rsid w:val="00475A50"/>
+    <w:pPr>
+      <w:spacing w:after="200" w:line="240" w:lineRule="auto"/>
+    </w:pPr>
+    <w:rPr>
+      <w:i/>
+      <w:iCs/>
+      <w:color w:val="44546A" w:themeColor="text2"/>
+      <w:sz w:val="18"/>
+      <w:szCs w:val="18"/>
+    </w:rPr>
+  </w:style>
 </w:styles>
 </file>
 

</xml_diff>